<commit_message>
fixes & improvements 1.1.0.8
</commit_message>
<xml_diff>
--- a/Resources/deploy_request.docx
+++ b/Resources/deploy_request.docx
@@ -651,14 +651,7 @@
         <w:rPr>
           <w:lang w:val="en-US"/>
         </w:rPr>
-        <w:t xml:space="preserve">&lt;Give </w:t>
-      </w:r>
-      <w:proofErr w:type="spellStart"/>
-      <w:r>
-        <w:rPr>
-          <w:lang w:val="en-US"/>
-        </w:rPr>
-        <w:t>in</w:t>
+        <w:t>&lt;Give in</w:t>
       </w:r>
       <w:r>
         <w:rPr>
@@ -670,14 +663,7 @@
         <w:rPr>
           <w:lang w:val="en-US"/>
         </w:rPr>
-        <w:t>ormation</w:t>
-      </w:r>
-      <w:proofErr w:type="spellEnd"/>
-      <w:r>
-        <w:rPr>
-          <w:lang w:val="en-US"/>
-        </w:rPr>
-        <w:t xml:space="preserve"> about who </w:t>
+        <w:t xml:space="preserve">ormation about who </w:t>
       </w:r>
       <w:r>
         <w:rPr>
@@ -1802,15 +1788,12 @@
               <w:t xml:space="preserve"> </w:t>
             </w:r>
             <w:r>
-              <w:rPr>
-                <w:noProof/>
-              </w:rPr>
               <w:fldChar w:fldCharType="begin">
                 <w:ffData>
-                  <w:name w:val="EffectiveDate"/>
+                  <w:name w:val="CC_Date_1"/>
                   <w:enabled/>
                   <w:calcOnExit w:val="0"/>
-                  <w:statusText w:type="text" w:val="Write date that the change is effectiv for end-customer (dd/MM/yyyy)"/>
+                  <w:statusText w:type="text" w:val="Add date that document is created/modyfi (dd/MM/yyyy)"/>
                   <w:textInput>
                     <w:type w:val="date"/>
                     <w:format w:val="yyyy-MM-dd"/>
@@ -1818,61 +1801,18 @@
                 </w:ffData>
               </w:fldChar>
             </w:r>
-            <w:bookmarkStart w:id="20" w:name="EffectiveDate"/>
-            <w:r>
-              <w:rPr>
-                <w:noProof/>
-              </w:rPr>
+            <w:r>
               <w:instrText xml:space="preserve"> FORMTEXT </w:instrText>
             </w:r>
             <w:r>
-              <w:rPr>
-                <w:noProof/>
-              </w:rPr>
-            </w:r>
-            <w:r>
-              <w:rPr>
-                <w:noProof/>
-              </w:rPr>
               <w:fldChar w:fldCharType="separate"/>
             </w:r>
             <w:r>
-              <w:rPr>
-                <w:noProof/>
-              </w:rPr>
-              <w:t> </w:t>
-            </w:r>
-            <w:r>
-              <w:rPr>
-                <w:noProof/>
-              </w:rPr>
-              <w:t> </w:t>
-            </w:r>
-            <w:r>
-              <w:rPr>
-                <w:noProof/>
-              </w:rPr>
-              <w:t> </w:t>
-            </w:r>
-            <w:r>
-              <w:rPr>
-                <w:noProof/>
-              </w:rPr>
-              <w:t> </w:t>
-            </w:r>
-            <w:r>
-              <w:rPr>
-                <w:noProof/>
-              </w:rPr>
-              <w:t> </w:t>
-            </w:r>
-            <w:r>
-              <w:rPr>
-                <w:noProof/>
-              </w:rPr>
+              <w:t>&lt;date&gt;</w:t>
+            </w:r>
+            <w:r>
               <w:fldChar w:fldCharType="end"/>
             </w:r>
-            <w:bookmarkEnd w:id="20"/>
           </w:p>
         </w:tc>
       </w:tr>
@@ -1931,7 +1871,7 @@
                 </w:ffData>
               </w:fldChar>
             </w:r>
-            <w:bookmarkStart w:id="21" w:name="ServiceWindow"/>
+            <w:bookmarkStart w:id="20" w:name="ServiceWindow"/>
             <w:r>
               <w:rPr>
                 <w:noProof/>
@@ -1955,7 +1895,7 @@
               </w:rPr>
               <w:fldChar w:fldCharType="end"/>
             </w:r>
-            <w:bookmarkEnd w:id="21"/>
+            <w:bookmarkEnd w:id="20"/>
             <w:r>
               <w:rPr>
                 <w:b/>
@@ -2036,7 +1976,7 @@
                 </w:ffData>
               </w:fldChar>
             </w:r>
-            <w:bookmarkStart w:id="22" w:name="Check1"/>
+            <w:bookmarkStart w:id="21" w:name="Check1"/>
             <w:r>
               <w:rPr>
                 <w:b/>
@@ -2064,7 +2004,7 @@
               </w:rPr>
               <w:fldChar w:fldCharType="end"/>
             </w:r>
-            <w:bookmarkEnd w:id="22"/>
+            <w:bookmarkEnd w:id="21"/>
           </w:p>
         </w:tc>
       </w:tr>
@@ -2117,7 +2057,7 @@
                 </w:ffData>
               </w:fldChar>
             </w:r>
-            <w:bookmarkStart w:id="23" w:name="ExpectedValue"/>
+            <w:bookmarkStart w:id="22" w:name="ExpectedValue"/>
             <w:r>
               <w:rPr>
                 <w:noProof/>
@@ -2147,7 +2087,7 @@
               </w:rPr>
               <w:fldChar w:fldCharType="end"/>
             </w:r>
-            <w:bookmarkEnd w:id="23"/>
+            <w:bookmarkEnd w:id="22"/>
             <w:r>
               <w:rPr>
                 <w:noProof/>
@@ -2173,7 +2113,7 @@
                 </w:ffData>
               </w:fldChar>
             </w:r>
-            <w:bookmarkStart w:id="24" w:name="ExpectedPer"/>
+            <w:bookmarkStart w:id="23" w:name="ExpectedPer"/>
             <w:r>
               <w:rPr>
                 <w:noProof/>
@@ -2197,7 +2137,7 @@
               </w:rPr>
               <w:fldChar w:fldCharType="end"/>
             </w:r>
-            <w:bookmarkEnd w:id="24"/>
+            <w:bookmarkEnd w:id="23"/>
           </w:p>
         </w:tc>
       </w:tr>
@@ -2594,7 +2534,7 @@
                 </w:ffData>
               </w:fldChar>
             </w:r>
-            <w:bookmarkStart w:id="25" w:name="DesOfTest_1"/>
+            <w:bookmarkStart w:id="24" w:name="DesOfTest_1"/>
             <w:r>
               <w:rPr>
                 <w:b/>
@@ -2622,7 +2562,7 @@
               </w:rPr>
               <w:fldChar w:fldCharType="end"/>
             </w:r>
-            <w:bookmarkEnd w:id="25"/>
+            <w:bookmarkEnd w:id="24"/>
             <w:r>
               <w:rPr>
                 <w:b/>
@@ -2663,7 +2603,7 @@
                 </w:ffData>
               </w:fldChar>
             </w:r>
-            <w:bookmarkStart w:id="26" w:name="DesOfTest_2"/>
+            <w:bookmarkStart w:id="25" w:name="DesOfTest_2"/>
             <w:r>
               <w:rPr>
                 <w:b/>
@@ -2691,7 +2631,7 @@
               </w:rPr>
               <w:fldChar w:fldCharType="end"/>
             </w:r>
-            <w:bookmarkEnd w:id="26"/>
+            <w:bookmarkEnd w:id="25"/>
             <w:r>
               <w:rPr>
                 <w:b/>
@@ -2732,7 +2672,7 @@
                 </w:ffData>
               </w:fldChar>
             </w:r>
-            <w:bookmarkStart w:id="27" w:name="DesOfTest_3"/>
+            <w:bookmarkStart w:id="26" w:name="DesOfTest_3"/>
             <w:r>
               <w:rPr>
                 <w:b/>
@@ -2760,7 +2700,7 @@
               </w:rPr>
               <w:fldChar w:fldCharType="end"/>
             </w:r>
-            <w:bookmarkEnd w:id="27"/>
+            <w:bookmarkEnd w:id="26"/>
             <w:r>
               <w:rPr>
                 <w:b/>
@@ -2801,7 +2741,7 @@
                 </w:ffData>
               </w:fldChar>
             </w:r>
-            <w:bookmarkStart w:id="28" w:name="DesOfTest_4"/>
+            <w:bookmarkStart w:id="27" w:name="DesOfTest_4"/>
             <w:r>
               <w:rPr>
                 <w:b/>
@@ -2829,7 +2769,7 @@
               </w:rPr>
               <w:fldChar w:fldCharType="end"/>
             </w:r>
-            <w:bookmarkEnd w:id="28"/>
+            <w:bookmarkEnd w:id="27"/>
             <w:r>
               <w:rPr>
                 <w:b/>
@@ -2853,7 +2793,7 @@
                 </w:ffData>
               </w:fldChar>
             </w:r>
-            <w:bookmarkStart w:id="29" w:name="DesOfTest_Other"/>
+            <w:bookmarkStart w:id="28" w:name="DesOfTest_Other"/>
             <w:r>
               <w:rPr>
                 <w:noProof/>
@@ -2883,7 +2823,7 @@
               </w:rPr>
               <w:fldChar w:fldCharType="end"/>
             </w:r>
-            <w:bookmarkEnd w:id="29"/>
+            <w:bookmarkEnd w:id="28"/>
           </w:p>
           <w:p>
             <w:pPr>
@@ -3129,15 +3069,7 @@
               <w:fldChar w:fldCharType="separate"/>
             </w:r>
             <w:r>
-              <w:t>&lt;</w:t>
-            </w:r>
-            <w:proofErr w:type="spellStart"/>
-            <w:r>
-              <w:t>si</w:t>
-            </w:r>
-            <w:proofErr w:type="spellEnd"/>
-            <w:r>
-              <w:t>&gt;</w:t>
+              <w:t>&lt;si&gt;</w:t>
             </w:r>
             <w:r>
               <w:fldChar w:fldCharType="end"/>
@@ -3168,13 +3100,7 @@
               <w:fldChar w:fldCharType="separate"/>
             </w:r>
             <w:r>
-              <w:t>&lt;</w:t>
-            </w:r>
-            <w:r>
-              <w:t>file1</w:t>
-            </w:r>
-            <w:r>
-              <w:t>&gt;</w:t>
+              <w:t>&lt;file1&gt;</w:t>
             </w:r>
             <w:r>
               <w:fldChar w:fldCharType="end"/>
@@ -3213,15 +3139,7 @@
               <w:fldChar w:fldCharType="separate"/>
             </w:r>
             <w:r>
-              <w:t>&lt;</w:t>
-            </w:r>
-            <w:proofErr w:type="spellStart"/>
-            <w:r>
-              <w:t>lw</w:t>
-            </w:r>
-            <w:proofErr w:type="spellEnd"/>
-            <w:r>
-              <w:t>&gt;</w:t>
+              <w:t>&lt;lw&gt;</w:t>
             </w:r>
             <w:r>
               <w:fldChar w:fldCharType="end"/>
@@ -3255,13 +3173,7 @@
               <w:fldChar w:fldCharType="separate"/>
             </w:r>
             <w:r>
-              <w:t>&lt;file</w:t>
-            </w:r>
-            <w:r>
-              <w:t>2</w:t>
-            </w:r>
-            <w:r>
-              <w:t>&gt;</w:t>
+              <w:t>&lt;file2&gt;</w:t>
             </w:r>
             <w:r>
               <w:fldChar w:fldCharType="end"/>
@@ -3295,13 +3207,7 @@
               <w:fldChar w:fldCharType="separate"/>
             </w:r>
             <w:r>
-              <w:t>&lt;file</w:t>
-            </w:r>
-            <w:r>
-              <w:t>3</w:t>
-            </w:r>
-            <w:r>
-              <w:t>&gt;</w:t>
+              <w:t>&lt;file3&gt;</w:t>
             </w:r>
             <w:r>
               <w:fldChar w:fldCharType="end"/>
@@ -3335,13 +3241,7 @@
               <w:fldChar w:fldCharType="separate"/>
             </w:r>
             <w:r>
-              <w:t>&lt;file</w:t>
-            </w:r>
-            <w:r>
-              <w:t>4</w:t>
-            </w:r>
-            <w:r>
-              <w:t>&gt;</w:t>
+              <w:t>&lt;file4&gt;</w:t>
             </w:r>
             <w:r>
               <w:fldChar w:fldCharType="end"/>
@@ -3473,7 +3373,7 @@
                 </w:ffData>
               </w:fldChar>
             </w:r>
-            <w:bookmarkStart w:id="30" w:name="QACheck"/>
+            <w:bookmarkStart w:id="29" w:name="QACheck"/>
             <w:r>
               <w:rPr>
                 <w:b/>
@@ -3501,7 +3401,7 @@
               </w:rPr>
               <w:fldChar w:fldCharType="end"/>
             </w:r>
-            <w:bookmarkEnd w:id="30"/>
+            <w:bookmarkEnd w:id="29"/>
             <w:r>
               <w:rPr>
                 <w:b/>
@@ -3537,7 +3437,7 @@
                 </w:ffData>
               </w:fldChar>
             </w:r>
-            <w:bookmarkStart w:id="31" w:name="QADesc"/>
+            <w:bookmarkStart w:id="30" w:name="QADesc"/>
             <w:r>
               <w:rPr>
                 <w:noProof/>
@@ -3567,7 +3467,7 @@
               </w:rPr>
               <w:fldChar w:fldCharType="end"/>
             </w:r>
-            <w:bookmarkEnd w:id="31"/>
+            <w:bookmarkEnd w:id="30"/>
           </w:p>
         </w:tc>
       </w:tr>
@@ -3641,7 +3541,7 @@
                 </w:ffData>
               </w:fldChar>
             </w:r>
-            <w:bookmarkStart w:id="32" w:name="SanityCheck"/>
+            <w:bookmarkStart w:id="31" w:name="SanityCheck"/>
             <w:r>
               <w:rPr>
                 <w:noProof/>
@@ -3671,7 +3571,7 @@
               </w:rPr>
               <w:fldChar w:fldCharType="end"/>
             </w:r>
-            <w:bookmarkEnd w:id="32"/>
+            <w:bookmarkEnd w:id="31"/>
           </w:p>
         </w:tc>
       </w:tr>
@@ -3742,7 +3642,7 @@
                 </w:ffData>
               </w:fldChar>
             </w:r>
-            <w:bookmarkStart w:id="33" w:name="Rollback"/>
+            <w:bookmarkStart w:id="32" w:name="Rollback"/>
             <w:r>
               <w:rPr>
                 <w:noProof/>
@@ -3772,7 +3672,7 @@
               </w:rPr>
               <w:fldChar w:fldCharType="end"/>
             </w:r>
-            <w:bookmarkEnd w:id="33"/>
+            <w:bookmarkEnd w:id="32"/>
           </w:p>
           <w:p>
             <w:pPr>
@@ -3814,7 +3714,7 @@
                 </w:ffData>
               </w:fldChar>
             </w:r>
-            <w:bookmarkStart w:id="34" w:name="RollbackScript"/>
+            <w:bookmarkStart w:id="33" w:name="RollbackScript"/>
             <w:r>
               <w:rPr>
                 <w:noProof/>
@@ -3868,7 +3768,7 @@
               </w:rPr>
               <w:fldChar w:fldCharType="end"/>
             </w:r>
-            <w:bookmarkEnd w:id="34"/>
+            <w:bookmarkEnd w:id="33"/>
             <w:r>
               <w:rPr>
                 <w:b/>
@@ -3919,7 +3819,7 @@
                 </w:ffData>
               </w:fldChar>
             </w:r>
-            <w:bookmarkStart w:id="35" w:name="RollbackScriptTest"/>
+            <w:bookmarkStart w:id="34" w:name="RollbackScriptTest"/>
             <w:r>
               <w:rPr>
                 <w:b/>
@@ -3947,7 +3847,7 @@
               </w:rPr>
               <w:fldChar w:fldCharType="end"/>
             </w:r>
-            <w:bookmarkEnd w:id="35"/>
+            <w:bookmarkEnd w:id="34"/>
             <w:r>
               <w:rPr>
                 <w:b/>

</xml_diff>